<commit_message>
Update The Development of Tourism Monitoring System For Bolinao.docx
</commit_message>
<xml_diff>
--- a/To be Merged/Merged v6.5.0/The Development of Tourism Monitoring System For Bolinao.docx
+++ b/To be Merged/Merged v6.5.0/The Development of Tourism Monitoring System For Bolinao.docx
@@ -758,7 +758,7 @@
         <w:jc w:val="both"/>
         <w:rPr>
           <w:rFonts w:ascii="Times New Roman" w:eastAsia="Courier New" w:hAnsi="Times New Roman" w:cs="Times New Roman"/>
-          <w:color w:val="222222"/>
+          <w:color w:val="0D0D0D" w:themeColor="text1" w:themeTint="F2"/>
           <w:sz w:val="24"/>
           <w:szCs w:val="24"/>
         </w:rPr>
@@ -766,49 +766,34 @@
       <w:r>
         <w:rPr>
           <w:rFonts w:ascii="Times New Roman" w:eastAsia="Courier New" w:hAnsi="Times New Roman" w:cs="Times New Roman"/>
-          <w:color w:val="222222"/>
-          <w:sz w:val="24"/>
-          <w:szCs w:val="24"/>
-        </w:rPr>
-        <w:t xml:space="preserve">The tourism industry has experienced tremendous growth in recent years </w:t>
+          <w:color w:val="0D0D0D" w:themeColor="text1" w:themeTint="F2"/>
+          <w:sz w:val="24"/>
+          <w:szCs w:val="24"/>
+        </w:rPr>
+        <w:t>The tourism industry has experienced tremendous growth in recent years (Richards</w:t>
       </w:r>
       <w:r>
         <w:rPr>
           <w:rFonts w:ascii="Times New Roman" w:eastAsia="Courier New" w:hAnsi="Times New Roman" w:cs="Times New Roman"/>
-          <w:sz w:val="24"/>
-          <w:szCs w:val="24"/>
-        </w:rPr>
-        <w:t>(Richards</w:t>
+          <w:color w:val="0D0D0D" w:themeColor="text1" w:themeTint="F2"/>
+          <w:sz w:val="24"/>
+          <w:szCs w:val="24"/>
+        </w:rPr>
+        <w:t xml:space="preserve"> G.</w:t>
       </w:r>
       <w:r>
         <w:rPr>
           <w:rFonts w:ascii="Times New Roman" w:eastAsia="Courier New" w:hAnsi="Times New Roman" w:cs="Times New Roman"/>
-          <w:sz w:val="24"/>
-          <w:szCs w:val="24"/>
-        </w:rPr>
-        <w:t xml:space="preserve"> G.</w:t>
+          <w:color w:val="0D0D0D" w:themeColor="text1" w:themeTint="F2"/>
+          <w:sz w:val="24"/>
+          <w:szCs w:val="24"/>
+        </w:rPr>
+        <w:t xml:space="preserve">, 2018). Such a massive leap has been partly attributed to the rapid development of communication and information technology across the globe as well as the widespread use of the internet, which has simplified the process of accessing large amounts of global </w:t>
       </w:r>
       <w:r>
         <w:rPr>
           <w:rFonts w:ascii="Times New Roman" w:eastAsia="Courier New" w:hAnsi="Times New Roman" w:cs="Times New Roman"/>
-          <w:sz w:val="24"/>
-          <w:szCs w:val="24"/>
-        </w:rPr>
-        <w:t>, 2018).</w:t>
-      </w:r>
-      <w:r>
-        <w:rPr>
-          <w:rFonts w:ascii="Times New Roman" w:eastAsia="Courier New" w:hAnsi="Times New Roman" w:cs="Times New Roman"/>
-          <w:color w:val="222222"/>
-          <w:sz w:val="24"/>
-          <w:szCs w:val="24"/>
-        </w:rPr>
-        <w:t xml:space="preserve"> Such a massive leap has been partly attributed to the rapid development of communication and information technology across the globe as well as the widespread use of the internet, which has simplified the process of accessing large amounts of global </w:t>
-      </w:r>
-      <w:r>
-        <w:rPr>
-          <w:rFonts w:ascii="Times New Roman" w:eastAsia="Courier New" w:hAnsi="Times New Roman" w:cs="Times New Roman"/>
-          <w:color w:val="222222"/>
+          <w:color w:val="0D0D0D" w:themeColor="text1" w:themeTint="F2"/>
           <w:sz w:val="24"/>
           <w:szCs w:val="24"/>
         </w:rPr>

</xml_diff>